<commit_message>
nambah diagram dan mockup
</commit_message>
<xml_diff>
--- a/laporan/BAB II.docx
+++ b/laporan/BAB II.docx
@@ -2065,6 +2065,7 @@
         <w:t xml:space="preserve"> dan </w:t>
       </w:r>
       <w:proofErr w:type="spellStart"/>
+      <w:proofErr w:type="gramStart"/>
       <w:r>
         <w:rPr>
           <w:rFonts w:ascii="Times New Roman" w:hAnsi="Times New Roman" w:cs="Times New Roman"/>
@@ -2074,6 +2075,7 @@
         <w:t>K.Roscoe</w:t>
       </w:r>
       <w:proofErr w:type="spellEnd"/>
+      <w:proofErr w:type="gramEnd"/>
       <w:r>
         <w:rPr>
           <w:rFonts w:ascii="Times New Roman" w:hAnsi="Times New Roman" w:cs="Times New Roman"/>
@@ -3000,6 +3002,7 @@
         <w:t xml:space="preserve">, </w:t>
       </w:r>
       <w:proofErr w:type="spellStart"/>
+      <w:proofErr w:type="gramStart"/>
       <w:r>
         <w:rPr>
           <w:rFonts w:ascii="Times New Roman" w:hAnsi="Times New Roman" w:cs="Times New Roman"/>
@@ -3009,6 +3012,7 @@
         <w:t>penggolongan,unsur</w:t>
       </w:r>
       <w:proofErr w:type="spellEnd"/>
+      <w:proofErr w:type="gramEnd"/>
       <w:r>
         <w:rPr>
           <w:rFonts w:ascii="Times New Roman" w:hAnsi="Times New Roman" w:cs="Times New Roman"/>
@@ -6046,16 +6050,32 @@
           <w:sz w:val="24"/>
           <w:szCs w:val="24"/>
         </w:rPr>
-        <w:t xml:space="preserve"> use case dan actor-</w:t>
-      </w:r>
-      <w:proofErr w:type="spellStart"/>
-      <w:r>
-        <w:rPr>
-          <w:rFonts w:ascii="Times New Roman" w:hAnsi="Times New Roman" w:cs="Times New Roman"/>
-          <w:sz w:val="24"/>
-          <w:szCs w:val="24"/>
-        </w:rPr>
-        <w:t>aktor</w:t>
+        <w:t xml:space="preserve"> use case dan </w:t>
+      </w:r>
+      <w:proofErr w:type="spellStart"/>
+      <w:r>
+        <w:rPr>
+          <w:rFonts w:ascii="Times New Roman" w:hAnsi="Times New Roman" w:cs="Times New Roman"/>
+          <w:sz w:val="24"/>
+          <w:szCs w:val="24"/>
+        </w:rPr>
+        <w:t>a</w:t>
+      </w:r>
+      <w:r>
+        <w:rPr>
+          <w:rFonts w:ascii="Times New Roman" w:hAnsi="Times New Roman" w:cs="Times New Roman"/>
+          <w:sz w:val="24"/>
+          <w:szCs w:val="24"/>
+        </w:rPr>
+        <w:t>k</w:t>
+      </w:r>
+      <w:r>
+        <w:rPr>
+          <w:rFonts w:ascii="Times New Roman" w:hAnsi="Times New Roman" w:cs="Times New Roman"/>
+          <w:sz w:val="24"/>
+          <w:szCs w:val="24"/>
+        </w:rPr>
+        <w:t>tor-aktor</w:t>
       </w:r>
       <w:proofErr w:type="spellEnd"/>
       <w:r>
@@ -6453,6 +6473,19 @@
         <w:t>dijelaskan</w:t>
       </w:r>
       <w:proofErr w:type="spellEnd"/>
+    </w:p>
+    <w:p>
+      <w:pPr>
+        <w:shd w:val="clear" w:color="auto" w:fill="FFFFFF"/>
+        <w:spacing w:before="100" w:beforeAutospacing="1" w:after="100" w:afterAutospacing="1" w:line="480" w:lineRule="auto"/>
+        <w:ind w:firstLine="567"/>
+        <w:jc w:val="both"/>
+        <w:rPr>
+          <w:rFonts w:ascii="Times New Roman" w:hAnsi="Times New Roman" w:cs="Times New Roman"/>
+          <w:sz w:val="24"/>
+          <w:szCs w:val="24"/>
+        </w:rPr>
+      </w:pPr>
     </w:p>
     <w:tbl>
       <w:tblPr>
@@ -6488,6 +6521,7 @@
                 <w:sz w:val="24"/>
                 <w:szCs w:val="24"/>
               </w:rPr>
+              <w:lastRenderedPageBreak/>
               <w:t>No</w:t>
             </w:r>
           </w:p>
@@ -6556,7 +6590,7 @@
           <w:p>
             <w:pPr>
               <w:spacing w:before="100" w:beforeAutospacing="1" w:after="100" w:afterAutospacing="1" w:line="480" w:lineRule="auto"/>
-              <w:jc w:val="both"/>
+              <w:jc w:val="center"/>
               <w:rPr>
                 <w:rFonts w:ascii="Times New Roman" w:hAnsi="Times New Roman" w:cs="Times New Roman"/>
                 <w:sz w:val="24"/>
@@ -6569,7 +6603,6 @@
                 <w:sz w:val="24"/>
                 <w:szCs w:val="24"/>
               </w:rPr>
-              <w:lastRenderedPageBreak/>
               <w:t>1</w:t>
             </w:r>
           </w:p>
@@ -6595,25 +6628,17 @@
                 <w:szCs w:val="24"/>
               </w:rPr>
               <w:drawing>
-                <wp:anchor distT="0" distB="0" distL="114300" distR="114300" simplePos="0" relativeHeight="251659264" behindDoc="1" locked="0" layoutInCell="1" allowOverlap="1" wp14:anchorId="48CA5CAD" wp14:editId="165239F5">
+                <wp:anchor distT="0" distB="0" distL="114300" distR="114300" simplePos="0" relativeHeight="251659264" behindDoc="1" locked="0" layoutInCell="1" allowOverlap="1" wp14:anchorId="48CA5CAD" wp14:editId="418955EE">
                   <wp:simplePos x="0" y="0"/>
                   <wp:positionH relativeFrom="column">
-                    <wp:posOffset>328930</wp:posOffset>
+                    <wp:posOffset>443865</wp:posOffset>
                   </wp:positionH>
                   <wp:positionV relativeFrom="paragraph">
-                    <wp:posOffset>74930</wp:posOffset>
+                    <wp:posOffset>266700</wp:posOffset>
                   </wp:positionV>
-                  <wp:extent cx="428625" cy="361950"/>
+                  <wp:extent cx="428625" cy="422275"/>
                   <wp:effectExtent l="0" t="0" r="9525" b="0"/>
-                  <wp:wrapTight wrapText="bothSides">
-                    <wp:wrapPolygon edited="0">
-                      <wp:start x="0" y="0"/>
-                      <wp:lineTo x="0" y="20463"/>
-                      <wp:lineTo x="21120" y="20463"/>
-                      <wp:lineTo x="21120" y="0"/>
-                      <wp:lineTo x="0" y="0"/>
-                    </wp:wrapPolygon>
-                  </wp:wrapTight>
+                  <wp:wrapTopAndBottom/>
                   <wp:docPr id="13" name="Picture 13" descr="A. Use Case Diagram Merupakan orang, proses atau sistem lain yang  berinteraksi dengan sistem yang akan dibuat. Jadi walaupun si"/>
                   <wp:cNvGraphicFramePr>
                     <a:graphicFrameLocks xmlns:a="http://schemas.openxmlformats.org/drawingml/2006/main" noChangeAspect="1"/>
@@ -6643,7 +6668,7 @@
                         <pic:spPr bwMode="auto">
                           <a:xfrm>
                             <a:off x="0" y="0"/>
-                            <a:ext cx="428625" cy="361950"/>
+                            <a:ext cx="428625" cy="422275"/>
                           </a:xfrm>
                           <a:prstGeom prst="rect">
                             <a:avLst/>
@@ -6836,7 +6861,7 @@
           <w:p>
             <w:pPr>
               <w:spacing w:before="100" w:beforeAutospacing="1" w:after="100" w:afterAutospacing="1" w:line="480" w:lineRule="auto"/>
-              <w:jc w:val="both"/>
+              <w:jc w:val="center"/>
               <w:rPr>
                 <w:rFonts w:ascii="Times New Roman" w:hAnsi="Times New Roman" w:cs="Times New Roman"/>
                 <w:sz w:val="24"/>
@@ -6877,13 +6902,13 @@
               <mc:AlternateContent>
                 <mc:Choice Requires="wps">
                   <w:drawing>
-                    <wp:anchor distT="0" distB="0" distL="114300" distR="114300" simplePos="0" relativeHeight="251660288" behindDoc="0" locked="0" layoutInCell="1" allowOverlap="1" wp14:anchorId="6B862F10" wp14:editId="15C86875">
+                    <wp:anchor distT="0" distB="0" distL="114300" distR="114300" simplePos="0" relativeHeight="251660288" behindDoc="0" locked="0" layoutInCell="1" allowOverlap="1" wp14:anchorId="6B862F10" wp14:editId="4B8A7070">
                       <wp:simplePos x="0" y="0"/>
                       <wp:positionH relativeFrom="column">
-                        <wp:posOffset>281305</wp:posOffset>
+                        <wp:posOffset>298557</wp:posOffset>
                       </wp:positionH>
                       <wp:positionV relativeFrom="paragraph">
-                        <wp:posOffset>48895</wp:posOffset>
+                        <wp:posOffset>186917</wp:posOffset>
                       </wp:positionV>
                       <wp:extent cx="713740" cy="247650"/>
                       <wp:effectExtent l="0" t="0" r="10160" b="19050"/>
@@ -6937,7 +6962,7 @@
                 </mc:Choice>
                 <mc:Fallback>
                   <w:pict>
-                    <v:oval w14:anchorId="2D91D9DD" id="Oval 15" o:spid="_x0000_s1026" style="position:absolute;margin-left:22.15pt;margin-top:3.85pt;width:56.2pt;height:19.5pt;z-index:251660288;visibility:visible;mso-wrap-style:square;mso-width-percent:0;mso-height-percent:0;mso-wrap-distance-left:9pt;mso-wrap-distance-top:0;mso-wrap-distance-right:9pt;mso-wrap-distance-bottom:0;mso-position-horizontal:absolute;mso-position-horizontal-relative:text;mso-position-vertical:absolute;mso-position-vertical-relative:text;mso-width-percent:0;mso-height-percent:0;mso-width-relative:margin;mso-height-relative:margin;v-text-anchor:middle" o:gfxdata="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" fillcolor="white [3201]" strokecolor="black [3200]" strokeweight="1pt">
+                    <v:oval w14:anchorId="06C03117" id="Oval 15" o:spid="_x0000_s1026" style="position:absolute;margin-left:23.5pt;margin-top:14.7pt;width:56.2pt;height:19.5pt;z-index:251660288;visibility:visible;mso-wrap-style:square;mso-width-percent:0;mso-height-percent:0;mso-wrap-distance-left:9pt;mso-wrap-distance-top:0;mso-wrap-distance-right:9pt;mso-wrap-distance-bottom:0;mso-position-horizontal:absolute;mso-position-horizontal-relative:text;mso-position-vertical:absolute;mso-position-vertical-relative:text;mso-width-percent:0;mso-height-percent:0;mso-width-relative:margin;mso-height-relative:margin;v-text-anchor:middle" o:gfxdata="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" fillcolor="white [3201]" strokecolor="black [3200]" strokeweight="1pt">
                       <v:stroke joinstyle="miter"/>
                     </v:oval>
                   </w:pict>
@@ -7033,7 +7058,7 @@
           <w:p>
             <w:pPr>
               <w:spacing w:before="100" w:beforeAutospacing="1" w:after="100" w:afterAutospacing="1" w:line="480" w:lineRule="auto"/>
-              <w:jc w:val="both"/>
+              <w:jc w:val="center"/>
               <w:rPr>
                 <w:rFonts w:ascii="Times New Roman" w:hAnsi="Times New Roman" w:cs="Times New Roman"/>
                 <w:sz w:val="24"/>
@@ -7074,18 +7099,18 @@
               <mc:AlternateContent>
                 <mc:Choice Requires="wps">
                   <w:drawing>
-                    <wp:anchor distT="0" distB="0" distL="114300" distR="114300" simplePos="0" relativeHeight="251661312" behindDoc="0" locked="0" layoutInCell="1" allowOverlap="1" wp14:anchorId="445C1CDB" wp14:editId="1CCBDAEC">
+                    <wp:anchor distT="0" distB="0" distL="114300" distR="114300" simplePos="0" relativeHeight="251777024" behindDoc="0" locked="0" layoutInCell="1" allowOverlap="1" wp14:anchorId="5999D678" wp14:editId="0FCDDA1E">
                       <wp:simplePos x="0" y="0"/>
                       <wp:positionH relativeFrom="column">
-                        <wp:posOffset>183515</wp:posOffset>
+                        <wp:posOffset>235214</wp:posOffset>
                       </wp:positionH>
                       <wp:positionV relativeFrom="paragraph">
-                        <wp:posOffset>185420</wp:posOffset>
+                        <wp:posOffset>310515</wp:posOffset>
                       </wp:positionV>
-                      <wp:extent cx="954731" cy="8092"/>
-                      <wp:effectExtent l="0" t="76200" r="17145" b="87630"/>
+                      <wp:extent cx="800100" cy="9525"/>
+                      <wp:effectExtent l="0" t="76200" r="19050" b="85725"/>
                       <wp:wrapNone/>
-                      <wp:docPr id="16" name="Straight Arrow Connector 16"/>
+                      <wp:docPr id="24226799" name="Straight Arrow Connector 24226799"/>
                       <wp:cNvGraphicFramePr/>
                       <a:graphic xmlns:a="http://schemas.openxmlformats.org/drawingml/2006/main">
                         <a:graphicData uri="http://schemas.microsoft.com/office/word/2010/wordprocessingShape">
@@ -7094,24 +7119,27 @@
                             <wps:spPr>
                               <a:xfrm flipV="1">
                                 <a:off x="0" y="0"/>
-                                <a:ext cx="954731" cy="8092"/>
+                                <a:ext cx="800100" cy="9525"/>
                               </a:xfrm>
                               <a:prstGeom prst="straightConnector1">
                                 <a:avLst/>
                               </a:prstGeom>
                               <a:ln>
+                                <a:solidFill>
+                                  <a:schemeClr val="tx1"/>
+                                </a:solidFill>
                                 <a:tailEnd type="triangle"/>
                               </a:ln>
                             </wps:spPr>
                             <wps:style>
                               <a:lnRef idx="1">
-                                <a:schemeClr val="dk1"/>
+                                <a:schemeClr val="accent1"/>
                               </a:lnRef>
                               <a:fillRef idx="0">
-                                <a:schemeClr val="dk1"/>
+                                <a:schemeClr val="accent1"/>
                               </a:fillRef>
                               <a:effectRef idx="0">
-                                <a:schemeClr val="dk1"/>
+                                <a:schemeClr val="accent1"/>
                               </a:effectRef>
                               <a:fontRef idx="minor">
                                 <a:schemeClr val="tx1"/>
@@ -7121,16 +7149,22 @@
                           </wps:wsp>
                         </a:graphicData>
                       </a:graphic>
+                      <wp14:sizeRelH relativeFrom="margin">
+                        <wp14:pctWidth>0</wp14:pctWidth>
+                      </wp14:sizeRelH>
+                      <wp14:sizeRelV relativeFrom="margin">
+                        <wp14:pctHeight>0</wp14:pctHeight>
+                      </wp14:sizeRelV>
                     </wp:anchor>
                   </w:drawing>
                 </mc:Choice>
                 <mc:Fallback>
                   <w:pict>
-                    <v:shapetype w14:anchorId="67402B82" id="_x0000_t32" coordsize="21600,21600" o:spt="32" o:oned="t" path="m,l21600,21600e" filled="f">
+                    <v:shapetype w14:anchorId="0DAAD9A8" id="_x0000_t32" coordsize="21600,21600" o:spt="32" o:oned="t" path="m,l21600,21600e" filled="f">
                       <v:path arrowok="t" fillok="f" o:connecttype="none"/>
                       <o:lock v:ext="edit" shapetype="t"/>
                     </v:shapetype>
-                    <v:shape id="Straight Arrow Connector 16" o:spid="_x0000_s1026" type="#_x0000_t32" style="position:absolute;margin-left:14.45pt;margin-top:14.6pt;width:75.2pt;height:.65pt;flip:y;z-index:251661312;visibility:visible;mso-wrap-style:square;mso-wrap-distance-left:9pt;mso-wrap-distance-top:0;mso-wrap-distance-right:9pt;mso-wrap-distance-bottom:0;mso-position-horizontal:absolute;mso-position-horizontal-relative:text;mso-position-vertical:absolute;mso-position-vertical-relative:text" o:gfxdata="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" strokecolor="black [3200]" strokeweight=".5pt">
+                    <v:shape id="Straight Arrow Connector 24226799" o:spid="_x0000_s1026" type="#_x0000_t32" style="position:absolute;margin-left:18.5pt;margin-top:24.45pt;width:63pt;height:.75pt;flip:y;z-index:251777024;visibility:visible;mso-wrap-style:square;mso-width-percent:0;mso-height-percent:0;mso-wrap-distance-left:9pt;mso-wrap-distance-top:0;mso-wrap-distance-right:9pt;mso-wrap-distance-bottom:0;mso-position-horizontal:absolute;mso-position-horizontal-relative:text;mso-position-vertical:absolute;mso-position-vertical-relative:text;mso-width-percent:0;mso-height-percent:0;mso-width-relative:margin;mso-height-relative:margin" o:gfxdata="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" strokecolor="black [3213]" strokeweight=".5pt">
                       <v:stroke endarrow="block" joinstyle="miter"/>
                     </v:shape>
                   </w:pict>
@@ -7262,7 +7296,7 @@
           <w:p>
             <w:pPr>
               <w:spacing w:before="100" w:beforeAutospacing="1" w:after="100" w:afterAutospacing="1" w:line="480" w:lineRule="auto"/>
-              <w:jc w:val="both"/>
+              <w:jc w:val="center"/>
               <w:rPr>
                 <w:rFonts w:ascii="Times New Roman" w:hAnsi="Times New Roman" w:cs="Times New Roman"/>
                 <w:sz w:val="24"/>
@@ -7295,72 +7329,84 @@
             </w:pPr>
             <w:r>
               <w:rPr>
+                <w:rFonts w:ascii="Times New Roman" w:hAnsi="Times New Roman" w:cs="Times New Roman"/>
                 <w:noProof/>
                 <w:sz w:val="24"/>
                 <w:szCs w:val="24"/>
               </w:rPr>
-              <w:drawing>
-                <wp:anchor distT="0" distB="0" distL="114300" distR="114300" simplePos="0" relativeHeight="251662336" behindDoc="0" locked="0" layoutInCell="1" allowOverlap="1" wp14:anchorId="539A4FA6" wp14:editId="61EE6AD2">
-                  <wp:simplePos x="0" y="0"/>
-                  <wp:positionH relativeFrom="column">
-                    <wp:posOffset>214630</wp:posOffset>
-                  </wp:positionH>
-                  <wp:positionV relativeFrom="paragraph">
-                    <wp:posOffset>39370</wp:posOffset>
-                  </wp:positionV>
-                  <wp:extent cx="777240" cy="257175"/>
-                  <wp:effectExtent l="0" t="0" r="3810" b="9525"/>
-                  <wp:wrapNone/>
-                  <wp:docPr id="17" name="Picture 17" descr="C:\Users\ALMAMUN\AppData\Local\Microsoft\Windows\INetCache\Content.MSO\78531A2E.tmp"/>
-                  <wp:cNvGraphicFramePr>
-                    <a:graphicFrameLocks xmlns:a="http://schemas.openxmlformats.org/drawingml/2006/main" noChangeAspect="1"/>
-                  </wp:cNvGraphicFramePr>
-                  <a:graphic xmlns:a="http://schemas.openxmlformats.org/drawingml/2006/main">
-                    <a:graphicData uri="http://schemas.openxmlformats.org/drawingml/2006/picture">
-                      <pic:pic xmlns:pic="http://schemas.openxmlformats.org/drawingml/2006/picture">
-                        <pic:nvPicPr>
-                          <pic:cNvPr id="0" name="Picture 15" descr="C:\Users\ALMAMUN\AppData\Local\Microsoft\Windows\INetCache\Content.MSO\78531A2E.tmp"/>
-                          <pic:cNvPicPr>
-                            <a:picLocks noChangeAspect="1" noChangeArrowheads="1"/>
-                          </pic:cNvPicPr>
-                        </pic:nvPicPr>
-                        <pic:blipFill>
-                          <a:blip r:embed="rId9" cstate="print">
-                            <a:extLst>
-                              <a:ext uri="{28A0092B-C50C-407E-A947-70E740481C1C}">
-                                <a14:useLocalDpi xmlns:a14="http://schemas.microsoft.com/office/drawing/2010/main" val="0"/>
-                              </a:ext>
-                            </a:extLst>
-                          </a:blip>
-                          <a:srcRect/>
-                          <a:stretch>
-                            <a:fillRect/>
-                          </a:stretch>
-                        </pic:blipFill>
-                        <pic:spPr bwMode="auto">
-                          <a:xfrm>
-                            <a:off x="0" y="0"/>
-                            <a:ext cx="845442" cy="279742"/>
-                          </a:xfrm>
-                          <a:prstGeom prst="rect">
-                            <a:avLst/>
-                          </a:prstGeom>
-                          <a:noFill/>
-                          <a:ln>
-                            <a:noFill/>
-                          </a:ln>
-                        </pic:spPr>
-                      </pic:pic>
-                    </a:graphicData>
-                  </a:graphic>
-                  <wp14:sizeRelH relativeFrom="margin">
-                    <wp14:pctWidth>0</wp14:pctWidth>
-                  </wp14:sizeRelH>
-                  <wp14:sizeRelV relativeFrom="margin">
-                    <wp14:pctHeight>0</wp14:pctHeight>
-                  </wp14:sizeRelV>
-                </wp:anchor>
-              </w:drawing>
+              <mc:AlternateContent>
+                <mc:Choice Requires="wps">
+                  <w:drawing>
+                    <wp:anchor distT="0" distB="0" distL="114300" distR="114300" simplePos="0" relativeHeight="251780096" behindDoc="0" locked="0" layoutInCell="1" allowOverlap="1" wp14:anchorId="46DBBFE0" wp14:editId="42052A11">
+                      <wp:simplePos x="0" y="0"/>
+                      <wp:positionH relativeFrom="column">
+                        <wp:posOffset>227594</wp:posOffset>
+                      </wp:positionH>
+                      <wp:positionV relativeFrom="paragraph">
+                        <wp:posOffset>302895</wp:posOffset>
+                      </wp:positionV>
+                      <wp:extent cx="828136" cy="10064"/>
+                      <wp:effectExtent l="0" t="76200" r="29210" b="85725"/>
+                      <wp:wrapNone/>
+                      <wp:docPr id="357329532" name="Straight Connector 32"/>
+                      <wp:cNvGraphicFramePr/>
+                      <a:graphic xmlns:a="http://schemas.openxmlformats.org/drawingml/2006/main">
+                        <a:graphicData uri="http://schemas.microsoft.com/office/word/2010/wordprocessingShape">
+                          <wps:wsp>
+                            <wps:cNvCnPr/>
+                            <wps:spPr>
+                              <a:xfrm flipH="1">
+                                <a:off x="0" y="0"/>
+                                <a:ext cx="828136" cy="10064"/>
+                              </a:xfrm>
+                              <a:prstGeom prst="line">
+                                <a:avLst/>
+                              </a:prstGeom>
+                              <a:ln w="9525" cap="flat" cmpd="sng" algn="ctr">
+                                <a:solidFill>
+                                  <a:schemeClr val="dk1"/>
+                                </a:solidFill>
+                                <a:prstDash val="dash"/>
+                                <a:round/>
+                                <a:headEnd type="triangle" w="med" len="med"/>
+                                <a:tailEnd type="none" w="med" len="med"/>
+                              </a:ln>
+                            </wps:spPr>
+                            <wps:style>
+                              <a:lnRef idx="0">
+                                <a:scrgbClr r="0" g="0" b="0"/>
+                              </a:lnRef>
+                              <a:fillRef idx="0">
+                                <a:scrgbClr r="0" g="0" b="0"/>
+                              </a:fillRef>
+                              <a:effectRef idx="0">
+                                <a:scrgbClr r="0" g="0" b="0"/>
+                              </a:effectRef>
+                              <a:fontRef idx="minor">
+                                <a:schemeClr val="tx1"/>
+                              </a:fontRef>
+                            </wps:style>
+                            <wps:bodyPr/>
+                          </wps:wsp>
+                        </a:graphicData>
+                      </a:graphic>
+                      <wp14:sizeRelH relativeFrom="margin">
+                        <wp14:pctWidth>0</wp14:pctWidth>
+                      </wp14:sizeRelH>
+                      <wp14:sizeRelV relativeFrom="margin">
+                        <wp14:pctHeight>0</wp14:pctHeight>
+                      </wp14:sizeRelV>
+                    </wp:anchor>
+                  </w:drawing>
+                </mc:Choice>
+                <mc:Fallback>
+                  <w:pict>
+                    <v:line w14:anchorId="48423BA9" id="Straight Connector 32" o:spid="_x0000_s1026" style="position:absolute;flip:x;z-index:251780096;visibility:visible;mso-wrap-style:square;mso-width-percent:0;mso-height-percent:0;mso-wrap-distance-left:9pt;mso-wrap-distance-top:0;mso-wrap-distance-right:9pt;mso-wrap-distance-bottom:0;mso-position-horizontal:absolute;mso-position-horizontal-relative:text;mso-position-vertical:absolute;mso-position-vertical-relative:text;mso-width-percent:0;mso-height-percent:0;mso-width-relative:margin;mso-height-relative:margin" from="17.9pt,23.85pt" to="83.1pt,24.65pt" o:gfxdata="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" strokecolor="black [3200]">
+                      <v:stroke dashstyle="dash" startarrow="block"/>
+                    </v:line>
+                  </w:pict>
+                </mc:Fallback>
+              </mc:AlternateContent>
             </w:r>
           </w:p>
         </w:tc>
@@ -7515,7 +7561,7 @@
           <w:p>
             <w:pPr>
               <w:spacing w:before="100" w:beforeAutospacing="1" w:after="100" w:afterAutospacing="1" w:line="480" w:lineRule="auto"/>
-              <w:jc w:val="both"/>
+              <w:jc w:val="center"/>
               <w:rPr>
                 <w:rFonts w:ascii="Times New Roman" w:hAnsi="Times New Roman" w:cs="Times New Roman"/>
                 <w:sz w:val="24"/>
@@ -7556,13 +7602,13 @@
               <mc:AlternateContent>
                 <mc:Choice Requires="wps">
                   <w:drawing>
-                    <wp:anchor distT="0" distB="0" distL="114300" distR="114300" simplePos="0" relativeHeight="251664384" behindDoc="0" locked="0" layoutInCell="1" allowOverlap="1" wp14:anchorId="1284DA20" wp14:editId="0DB0BD51">
+                    <wp:anchor distT="0" distB="0" distL="114300" distR="114300" simplePos="0" relativeHeight="251664384" behindDoc="0" locked="0" layoutInCell="1" allowOverlap="1" wp14:anchorId="1284DA20" wp14:editId="5E5DE395">
                       <wp:simplePos x="0" y="0"/>
                       <wp:positionH relativeFrom="column">
-                        <wp:posOffset>281305</wp:posOffset>
+                        <wp:posOffset>183779</wp:posOffset>
                       </wp:positionH>
                       <wp:positionV relativeFrom="paragraph">
-                        <wp:posOffset>273050</wp:posOffset>
+                        <wp:posOffset>215900</wp:posOffset>
                       </wp:positionV>
                       <wp:extent cx="800100" cy="9525"/>
                       <wp:effectExtent l="0" t="76200" r="19050" b="85725"/>
@@ -7582,6 +7628,9 @@
                                 <a:avLst/>
                               </a:prstGeom>
                               <a:ln>
+                                <a:solidFill>
+                                  <a:schemeClr val="tx1"/>
+                                </a:solidFill>
                                 <a:tailEnd type="triangle"/>
                               </a:ln>
                             </wps:spPr>
@@ -7608,7 +7657,7 @@
                 </mc:Choice>
                 <mc:Fallback>
                   <w:pict>
-                    <v:shape w14:anchorId="0C2A31E4" id="Straight Arrow Connector 24" o:spid="_x0000_s1026" type="#_x0000_t32" style="position:absolute;margin-left:22.15pt;margin-top:21.5pt;width:63pt;height:.75pt;flip:y;z-index:251664384;visibility:visible;mso-wrap-style:square;mso-wrap-distance-left:9pt;mso-wrap-distance-top:0;mso-wrap-distance-right:9pt;mso-wrap-distance-bottom:0;mso-position-horizontal:absolute;mso-position-horizontal-relative:text;mso-position-vertical:absolute;mso-position-vertical-relative:text" o:gfxdata="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" strokecolor="#4472c4 [3204]" strokeweight=".5pt">
+                    <v:shape w14:anchorId="6AC30478" id="Straight Arrow Connector 24" o:spid="_x0000_s1026" type="#_x0000_t32" style="position:absolute;margin-left:14.45pt;margin-top:17pt;width:63pt;height:.75pt;flip:y;z-index:251664384;visibility:visible;mso-wrap-style:square;mso-wrap-distance-left:9pt;mso-wrap-distance-top:0;mso-wrap-distance-right:9pt;mso-wrap-distance-bottom:0;mso-position-horizontal:absolute;mso-position-horizontal-relative:text;mso-position-vertical:absolute;mso-position-vertical-relative:text" o:gfxdata="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" strokecolor="black [3213]" strokeweight=".5pt">
                       <v:stroke endarrow="block" joinstyle="miter"/>
                     </v:shape>
                   </w:pict>
@@ -7786,7 +7835,7 @@
           <w:p>
             <w:pPr>
               <w:spacing w:before="100" w:beforeAutospacing="1" w:after="100" w:afterAutospacing="1" w:line="480" w:lineRule="auto"/>
-              <w:jc w:val="both"/>
+              <w:jc w:val="center"/>
               <w:rPr>
                 <w:rFonts w:ascii="Times New Roman" w:hAnsi="Times New Roman" w:cs="Times New Roman"/>
                 <w:sz w:val="24"/>
@@ -7827,33 +7876,34 @@
               <mc:AlternateContent>
                 <mc:Choice Requires="wps">
                   <w:drawing>
-                    <wp:anchor distT="0" distB="0" distL="114300" distR="114300" simplePos="0" relativeHeight="251663360" behindDoc="0" locked="0" layoutInCell="1" allowOverlap="1" wp14:anchorId="505B8F09" wp14:editId="638B3877">
+                    <wp:anchor distT="0" distB="0" distL="114300" distR="114300" simplePos="0" relativeHeight="251779072" behindDoc="0" locked="0" layoutInCell="1" allowOverlap="1" wp14:anchorId="0E7EADF0" wp14:editId="1A1A9BFD">
                       <wp:simplePos x="0" y="0"/>
                       <wp:positionH relativeFrom="column">
-                        <wp:posOffset>218440</wp:posOffset>
+                        <wp:posOffset>207669</wp:posOffset>
                       </wp:positionH>
                       <wp:positionV relativeFrom="paragraph">
-                        <wp:posOffset>236855</wp:posOffset>
+                        <wp:posOffset>215756</wp:posOffset>
                       </wp:positionV>
-                      <wp:extent cx="809204" cy="8092"/>
-                      <wp:effectExtent l="19050" t="57150" r="0" b="87630"/>
+                      <wp:extent cx="800100" cy="9525"/>
+                      <wp:effectExtent l="19050" t="57150" r="0" b="85725"/>
                       <wp:wrapNone/>
-                      <wp:docPr id="21" name="Straight Arrow Connector 21"/>
+                      <wp:docPr id="17313196" name="Straight Arrow Connector 17313196"/>
                       <wp:cNvGraphicFramePr/>
                       <a:graphic xmlns:a="http://schemas.openxmlformats.org/drawingml/2006/main">
                         <a:graphicData uri="http://schemas.microsoft.com/office/word/2010/wordprocessingShape">
                           <wps:wsp>
                             <wps:cNvCnPr/>
                             <wps:spPr>
-                              <a:xfrm flipH="1">
+                              <a:xfrm flipV="1">
                                 <a:off x="0" y="0"/>
-                                <a:ext cx="809204" cy="8092"/>
+                                <a:ext cx="800100" cy="9525"/>
                               </a:xfrm>
                               <a:prstGeom prst="straightConnector1">
                                 <a:avLst/>
                               </a:prstGeom>
                               <a:ln>
-                                <a:tailEnd type="triangle"/>
+                                <a:headEnd type="triangle" w="med" len="med"/>
+                                <a:tailEnd type="none" w="med" len="med"/>
                               </a:ln>
                             </wps:spPr>
                             <wps:style>
@@ -7879,8 +7929,8 @@
                 </mc:Choice>
                 <mc:Fallback>
                   <w:pict>
-                    <v:shape w14:anchorId="724BF4DE" id="Straight Arrow Connector 21" o:spid="_x0000_s1026" type="#_x0000_t32" style="position:absolute;margin-left:17.2pt;margin-top:18.65pt;width:63.7pt;height:.65pt;flip:x;z-index:251663360;visibility:visible;mso-wrap-style:square;mso-wrap-distance-left:9pt;mso-wrap-distance-top:0;mso-wrap-distance-right:9pt;mso-wrap-distance-bottom:0;mso-position-horizontal:absolute;mso-position-horizontal-relative:text;mso-position-vertical:absolute;mso-position-vertical-relative:text" o:gfxdata="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" strokecolor="black [3200]" strokeweight=".5pt">
-                      <v:stroke endarrow="block" joinstyle="miter"/>
+                    <v:shape w14:anchorId="18D00D6A" id="Straight Arrow Connector 17313196" o:spid="_x0000_s1026" type="#_x0000_t32" style="position:absolute;margin-left:16.35pt;margin-top:17pt;width:63pt;height:.75pt;flip:y;z-index:251779072;visibility:visible;mso-wrap-style:square;mso-wrap-distance-left:9pt;mso-wrap-distance-top:0;mso-wrap-distance-right:9pt;mso-wrap-distance-bottom:0;mso-position-horizontal:absolute;mso-position-horizontal-relative:text;mso-position-vertical:absolute;mso-position-vertical-relative:text" o:gfxdata="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" strokecolor="black [3200]" strokeweight=".5pt">
+                      <v:stroke startarrow="block" joinstyle="miter"/>
                     </v:shape>
                   </w:pict>
                 </mc:Fallback>
@@ -8584,6 +8634,7 @@
           <w:sz w:val="24"/>
           <w:szCs w:val="24"/>
         </w:rPr>
+        <w:lastRenderedPageBreak/>
         <w:t>menggambar</w:t>
       </w:r>
       <w:proofErr w:type="spellEnd"/>
@@ -8719,25 +8770,7 @@
           <w:sz w:val="24"/>
           <w:szCs w:val="24"/>
         </w:rPr>
-        <w:t xml:space="preserve"> lain </w:t>
-      </w:r>
-      <w:proofErr w:type="spellStart"/>
-      <w:r>
-        <w:rPr>
-          <w:rFonts w:ascii="Times New Roman" w:hAnsi="Times New Roman" w:cs="Times New Roman"/>
-          <w:sz w:val="24"/>
-          <w:szCs w:val="24"/>
-        </w:rPr>
-        <w:t>Tohari</w:t>
-      </w:r>
-      <w:proofErr w:type="spellEnd"/>
-      <w:r>
-        <w:rPr>
-          <w:rFonts w:ascii="Times New Roman" w:hAnsi="Times New Roman" w:cs="Times New Roman"/>
-          <w:sz w:val="24"/>
-          <w:szCs w:val="24"/>
-        </w:rPr>
-        <w:t xml:space="preserve">, (2014). </w:t>
+        <w:t xml:space="preserve"> lain Tohari, (2014). </w:t>
       </w:r>
     </w:p>
     <w:p>
@@ -8758,7 +8791,6 @@
           <w:sz w:val="24"/>
           <w:szCs w:val="24"/>
         </w:rPr>
-        <w:lastRenderedPageBreak/>
         <w:t>Simbol-simbol</w:t>
       </w:r>
       <w:proofErr w:type="spellEnd"/>
@@ -10693,6 +10725,7 @@
                 <w:sz w:val="24"/>
                 <w:szCs w:val="24"/>
               </w:rPr>
+              <w:lastRenderedPageBreak/>
               <w:t>6</w:t>
             </w:r>
           </w:p>
@@ -10721,13 +10754,13 @@
               <mc:AlternateContent>
                 <mc:Choice Requires="wps">
                   <w:drawing>
-                    <wp:anchor distT="0" distB="0" distL="114300" distR="114300" simplePos="0" relativeHeight="251673600" behindDoc="0" locked="0" layoutInCell="1" allowOverlap="1" wp14:anchorId="2BEF19C5" wp14:editId="04BA96C8">
+                    <wp:anchor distT="0" distB="0" distL="114300" distR="114300" simplePos="0" relativeHeight="251673600" behindDoc="0" locked="0" layoutInCell="1" allowOverlap="1" wp14:anchorId="2BEF19C5" wp14:editId="02207A90">
                       <wp:simplePos x="0" y="0"/>
                       <wp:positionH relativeFrom="column">
-                        <wp:posOffset>154849</wp:posOffset>
+                        <wp:posOffset>145415</wp:posOffset>
                       </wp:positionH>
                       <wp:positionV relativeFrom="paragraph">
-                        <wp:posOffset>313055</wp:posOffset>
+                        <wp:posOffset>1096226</wp:posOffset>
                       </wp:positionV>
                       <wp:extent cx="735724" cy="10510"/>
                       <wp:effectExtent l="0" t="76200" r="26670" b="85090"/>
@@ -10780,7 +10813,7 @@
                 </mc:Choice>
                 <mc:Fallback>
                   <w:pict>
-                    <v:shape w14:anchorId="098D270B" id="Straight Arrow Connector 25" o:spid="_x0000_s1026" type="#_x0000_t32" style="position:absolute;margin-left:12.2pt;margin-top:24.65pt;width:57.95pt;height:.85pt;flip:y;z-index:251673600;visibility:visible;mso-wrap-style:square;mso-width-percent:0;mso-height-percent:0;mso-wrap-distance-left:9pt;mso-wrap-distance-top:0;mso-wrap-distance-right:9pt;mso-wrap-distance-bottom:0;mso-position-horizontal:absolute;mso-position-horizontal-relative:text;mso-position-vertical:absolute;mso-position-vertical-relative:text;mso-width-percent:0;mso-height-percent:0;mso-width-relative:margin;mso-height-relative:margin" o:gfxdata="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" strokecolor="black [3200]" strokeweight=".5pt">
+                    <v:shape w14:anchorId="4F56980E" id="Straight Arrow Connector 25" o:spid="_x0000_s1026" type="#_x0000_t32" style="position:absolute;margin-left:11.45pt;margin-top:86.3pt;width:57.95pt;height:.85pt;flip:y;z-index:251673600;visibility:visible;mso-wrap-style:square;mso-width-percent:0;mso-height-percent:0;mso-wrap-distance-left:9pt;mso-wrap-distance-top:0;mso-wrap-distance-right:9pt;mso-wrap-distance-bottom:0;mso-position-horizontal:absolute;mso-position-horizontal-relative:text;mso-position-vertical:absolute;mso-position-vertical-relative:text;mso-width-percent:0;mso-height-percent:0;mso-width-relative:margin;mso-height-relative:margin" o:gfxdata="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" strokecolor="black [3200]" strokeweight=".5pt">
                       <v:stroke dashstyle="dash" endarrow="block" joinstyle="miter"/>
                     </v:shape>
                   </w:pict>
@@ -10928,7 +10961,6 @@
                 <w:sz w:val="24"/>
                 <w:szCs w:val="24"/>
               </w:rPr>
-              <w:lastRenderedPageBreak/>
               <w:t>elemen</w:t>
             </w:r>
             <w:proofErr w:type="spellEnd"/>
@@ -11118,7 +11150,6 @@
                 <w:sz w:val="24"/>
                 <w:szCs w:val="24"/>
               </w:rPr>
-              <w:lastRenderedPageBreak/>
               <w:t>7</w:t>
             </w:r>
           </w:p>
@@ -11491,25 +11522,7 @@
           <w:sz w:val="24"/>
           <w:szCs w:val="24"/>
         </w:rPr>
-        <w:t xml:space="preserve">Hamim </w:t>
-      </w:r>
-      <w:proofErr w:type="spellStart"/>
-      <w:r>
-        <w:rPr>
-          <w:rFonts w:ascii="Times New Roman" w:hAnsi="Times New Roman" w:cs="Times New Roman"/>
-          <w:sz w:val="24"/>
-          <w:szCs w:val="24"/>
-        </w:rPr>
-        <w:t>Tohari</w:t>
-      </w:r>
-      <w:proofErr w:type="spellEnd"/>
-      <w:r>
-        <w:rPr>
-          <w:rFonts w:ascii="Times New Roman" w:hAnsi="Times New Roman" w:cs="Times New Roman"/>
-          <w:sz w:val="24"/>
-          <w:szCs w:val="24"/>
-        </w:rPr>
-        <w:t xml:space="preserve"> (2014) </w:t>
+        <w:t xml:space="preserve">Hamim Tohari (2014) </w:t>
       </w:r>
       <w:proofErr w:type="spellStart"/>
       <w:r>
@@ -12249,6 +12262,30 @@
         </w:rPr>
         <w:t xml:space="preserve"> use case.</w:t>
       </w:r>
+    </w:p>
+    <w:p>
+      <w:pPr>
+        <w:shd w:val="clear" w:color="auto" w:fill="FFFFFF"/>
+        <w:spacing w:before="100" w:beforeAutospacing="1" w:after="100" w:afterAutospacing="1" w:line="480" w:lineRule="auto"/>
+        <w:jc w:val="both"/>
+        <w:rPr>
+          <w:rFonts w:ascii="Times New Roman" w:hAnsi="Times New Roman" w:cs="Times New Roman"/>
+          <w:sz w:val="24"/>
+          <w:szCs w:val="24"/>
+        </w:rPr>
+      </w:pPr>
+    </w:p>
+    <w:p>
+      <w:pPr>
+        <w:shd w:val="clear" w:color="auto" w:fill="FFFFFF"/>
+        <w:spacing w:before="100" w:beforeAutospacing="1" w:after="100" w:afterAutospacing="1" w:line="480" w:lineRule="auto"/>
+        <w:jc w:val="both"/>
+        <w:rPr>
+          <w:rFonts w:ascii="Times New Roman" w:hAnsi="Times New Roman" w:cs="Times New Roman"/>
+          <w:sz w:val="24"/>
+          <w:szCs w:val="24"/>
+        </w:rPr>
+      </w:pPr>
     </w:p>
     <w:tbl>
       <w:tblPr>
@@ -12289,6 +12326,7 @@
                 <w:szCs w:val="24"/>
                 <w:lang w:val="en-GB"/>
               </w:rPr>
+              <w:lastRenderedPageBreak/>
               <w:t>No</w:t>
             </w:r>
           </w:p>
@@ -12378,7 +12416,7 @@
       </w:tr>
       <w:tr>
         <w:trPr>
-          <w:trHeight w:val="980"/>
+          <w:trHeight w:val="1142"/>
         </w:trPr>
         <w:tc>
           <w:tcPr>
@@ -12429,16 +12467,16 @@
               <mc:AlternateContent>
                 <mc:Choice Requires="wps">
                   <w:drawing>
-                    <wp:anchor distT="0" distB="0" distL="114300" distR="114300" simplePos="0" relativeHeight="251758592" behindDoc="0" locked="0" layoutInCell="1" allowOverlap="1" wp14:anchorId="7B842D8F" wp14:editId="18D4CAD3">
+                    <wp:anchor distT="0" distB="0" distL="114300" distR="114300" simplePos="0" relativeHeight="251758592" behindDoc="0" locked="0" layoutInCell="1" allowOverlap="1" wp14:anchorId="7B842D8F" wp14:editId="31F50C14">
                       <wp:simplePos x="0" y="0"/>
                       <wp:positionH relativeFrom="column">
-                        <wp:posOffset>587375</wp:posOffset>
+                        <wp:posOffset>595894</wp:posOffset>
                       </wp:positionH>
                       <wp:positionV relativeFrom="paragraph">
-                        <wp:posOffset>146685</wp:posOffset>
+                        <wp:posOffset>120015</wp:posOffset>
                       </wp:positionV>
-                      <wp:extent cx="420414" cy="367862"/>
-                      <wp:effectExtent l="0" t="0" r="17780" b="13335"/>
+                      <wp:extent cx="420414" cy="431321"/>
+                      <wp:effectExtent l="0" t="0" r="17780" b="26035"/>
                       <wp:wrapNone/>
                       <wp:docPr id="37884552" name="Oval 37884552"/>
                       <wp:cNvGraphicFramePr/>
@@ -12449,7 +12487,7 @@
                             <wps:spPr>
                               <a:xfrm>
                                 <a:off x="0" y="0"/>
-                                <a:ext cx="420414" cy="367862"/>
+                                <a:ext cx="420414" cy="431321"/>
                               </a:xfrm>
                               <a:prstGeom prst="ellipse">
                                 <a:avLst/>
@@ -12480,12 +12518,15 @@
                           </wps:wsp>
                         </a:graphicData>
                       </a:graphic>
+                      <wp14:sizeRelV relativeFrom="margin">
+                        <wp14:pctHeight>0</wp14:pctHeight>
+                      </wp14:sizeRelV>
                     </wp:anchor>
                   </w:drawing>
                 </mc:Choice>
                 <mc:Fallback>
                   <w:pict>
-                    <v:oval w14:anchorId="003A1E07" id="Oval 37884552" o:spid="_x0000_s1026" style="position:absolute;margin-left:46.25pt;margin-top:11.55pt;width:33.1pt;height:28.95pt;z-index:251758592;visibility:visible;mso-wrap-style:square;mso-wrap-distance-left:9pt;mso-wrap-distance-top:0;mso-wrap-distance-right:9pt;mso-wrap-distance-bottom:0;mso-position-horizontal:absolute;mso-position-horizontal-relative:text;mso-position-vertical:absolute;mso-position-vertical-relative:text;v-text-anchor:middle" o:gfxdata="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" fillcolor="black [3200]" strokecolor="black [1600]" strokeweight="1pt">
+                    <v:oval w14:anchorId="202FE410" id="Oval 37884552" o:spid="_x0000_s1026" style="position:absolute;margin-left:46.9pt;margin-top:9.45pt;width:33.1pt;height:33.95pt;z-index:251758592;visibility:visible;mso-wrap-style:square;mso-height-percent:0;mso-wrap-distance-left:9pt;mso-wrap-distance-top:0;mso-wrap-distance-right:9pt;mso-wrap-distance-bottom:0;mso-position-horizontal:absolute;mso-position-horizontal-relative:text;mso-position-vertical:absolute;mso-position-vertical-relative:text;mso-height-percent:0;mso-height-relative:margin;v-text-anchor:middle" o:gfxdata="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" fillcolor="black [3200]" strokecolor="black [1600]" strokeweight="1pt">
                       <v:stroke joinstyle="miter"/>
                     </v:oval>
                   </w:pict>
@@ -12655,7 +12696,6 @@
                 <w:szCs w:val="24"/>
                 <w:lang w:val="en-GB"/>
               </w:rPr>
-              <w:lastRenderedPageBreak/>
               <w:t>2</w:t>
             </w:r>
           </w:p>
@@ -13290,10 +13330,10 @@
               <mc:AlternateContent>
                 <mc:Choice Requires="wps">
                   <w:drawing>
-                    <wp:anchor distT="0" distB="0" distL="114300" distR="114300" simplePos="0" relativeHeight="251761664" behindDoc="0" locked="0" layoutInCell="1" allowOverlap="1" wp14:anchorId="3BADC687" wp14:editId="14A5F2A0">
+                    <wp:anchor distT="0" distB="0" distL="114300" distR="114300" simplePos="0" relativeHeight="251761664" behindDoc="0" locked="0" layoutInCell="1" allowOverlap="1" wp14:anchorId="3BADC687" wp14:editId="0F674722">
                       <wp:simplePos x="0" y="0"/>
                       <wp:positionH relativeFrom="column">
-                        <wp:posOffset>355698</wp:posOffset>
+                        <wp:posOffset>405501</wp:posOffset>
                       </wp:positionH>
                       <wp:positionV relativeFrom="paragraph">
                         <wp:posOffset>610870</wp:posOffset>
@@ -13339,7 +13379,7 @@
                 </mc:Choice>
                 <mc:Fallback>
                   <w:pict>
-                    <v:line w14:anchorId="07EF79B4" id="Straight Connector 310678109" o:spid="_x0000_s1026" style="position:absolute;flip:y;z-index:251761664;visibility:visible;mso-wrap-style:square;mso-wrap-distance-left:9pt;mso-wrap-distance-top:0;mso-wrap-distance-right:9pt;mso-wrap-distance-bottom:0;mso-position-horizontal:absolute;mso-position-horizontal-relative:text;mso-position-vertical:absolute;mso-position-vertical-relative:text" from="28pt,48.1pt" to="87.75pt,48.95pt" o:gfxdata="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" strokecolor="black [3200]" strokeweight=".5pt">
+                    <v:line w14:anchorId="27767204" id="Straight Connector 310678109" o:spid="_x0000_s1026" style="position:absolute;flip:y;z-index:251761664;visibility:visible;mso-wrap-style:square;mso-wrap-distance-left:9pt;mso-wrap-distance-top:0;mso-wrap-distance-right:9pt;mso-wrap-distance-bottom:0;mso-position-horizontal:absolute;mso-position-horizontal-relative:text;mso-position-vertical:absolute;mso-position-vertical-relative:text" from="31.95pt,48.1pt" to="91.7pt,48.95pt" o:gfxdata="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" strokecolor="black [3200]" strokeweight=".5pt">
                       <v:stroke joinstyle="miter"/>
                     </v:line>
                   </w:pict>
@@ -13647,16 +13687,96 @@
               <mc:AlternateContent>
                 <mc:Choice Requires="wps">
                   <w:drawing>
-                    <wp:anchor distT="0" distB="0" distL="114300" distR="114300" simplePos="0" relativeHeight="251763712" behindDoc="0" locked="0" layoutInCell="1" allowOverlap="1" wp14:anchorId="1C41DE04" wp14:editId="4CB1C40A">
+                    <wp:anchor distT="0" distB="0" distL="114300" distR="114300" simplePos="0" relativeHeight="251762688" behindDoc="0" locked="0" layoutInCell="1" allowOverlap="1" wp14:anchorId="3D59A5D6" wp14:editId="44F667D3">
                       <wp:simplePos x="0" y="0"/>
                       <wp:positionH relativeFrom="column">
-                        <wp:posOffset>558165</wp:posOffset>
+                        <wp:posOffset>540385</wp:posOffset>
                       </wp:positionH>
                       <wp:positionV relativeFrom="paragraph">
-                        <wp:posOffset>277496</wp:posOffset>
+                        <wp:posOffset>237861</wp:posOffset>
                       </wp:positionV>
-                      <wp:extent cx="409575" cy="438150"/>
-                      <wp:effectExtent l="0" t="0" r="28575" b="19050"/>
+                      <wp:extent cx="524510" cy="517525"/>
+                      <wp:effectExtent l="0" t="0" r="27940" b="15875"/>
+                      <wp:wrapNone/>
+                      <wp:docPr id="619596274" name="Flowchart: Connector 619596274"/>
+                      <wp:cNvGraphicFramePr/>
+                      <a:graphic xmlns:a="http://schemas.openxmlformats.org/drawingml/2006/main">
+                        <a:graphicData uri="http://schemas.microsoft.com/office/word/2010/wordprocessingShape">
+                          <wps:wsp>
+                            <wps:cNvSpPr/>
+                            <wps:spPr>
+                              <a:xfrm>
+                                <a:off x="0" y="0"/>
+                                <a:ext cx="524510" cy="517525"/>
+                              </a:xfrm>
+                              <a:prstGeom prst="flowChartConnector">
+                                <a:avLst/>
+                              </a:prstGeom>
+                            </wps:spPr>
+                            <wps:style>
+                              <a:lnRef idx="2">
+                                <a:schemeClr val="dk1"/>
+                              </a:lnRef>
+                              <a:fillRef idx="1">
+                                <a:schemeClr val="lt1"/>
+                              </a:fillRef>
+                              <a:effectRef idx="0">
+                                <a:schemeClr val="dk1"/>
+                              </a:effectRef>
+                              <a:fontRef idx="minor">
+                                <a:schemeClr val="dk1"/>
+                              </a:fontRef>
+                            </wps:style>
+                            <wps:bodyPr rot="0" spcFirstLastPara="0" vertOverflow="overflow" horzOverflow="overflow" vert="horz" wrap="square" lIns="91440" tIns="45720" rIns="91440" bIns="45720" numCol="1" spcCol="0" rtlCol="0" fromWordArt="0" anchor="ctr" anchorCtr="0" forceAA="0" compatLnSpc="1">
+                              <a:prstTxWarp prst="textNoShape">
+                                <a:avLst/>
+                              </a:prstTxWarp>
+                              <a:noAutofit/>
+                            </wps:bodyPr>
+                          </wps:wsp>
+                        </a:graphicData>
+                      </a:graphic>
+                      <wp14:sizeRelH relativeFrom="margin">
+                        <wp14:pctWidth>0</wp14:pctWidth>
+                      </wp14:sizeRelH>
+                      <wp14:sizeRelV relativeFrom="margin">
+                        <wp14:pctHeight>0</wp14:pctHeight>
+                      </wp14:sizeRelV>
+                    </wp:anchor>
+                  </w:drawing>
+                </mc:Choice>
+                <mc:Fallback>
+                  <w:pict>
+                    <v:shapetype w14:anchorId="2213210F" id="_x0000_t120" coordsize="21600,21600" o:spt="120" path="m10800,qx,10800,10800,21600,21600,10800,10800,xe">
+                      <v:path gradientshapeok="t" o:connecttype="custom" o:connectlocs="10800,0;3163,3163;0,10800;3163,18437;10800,21600;18437,18437;21600,10800;18437,3163" textboxrect="3163,3163,18437,18437"/>
+                    </v:shapetype>
+                    <v:shape id="Flowchart: Connector 619596274" o:spid="_x0000_s1026" type="#_x0000_t120" style="position:absolute;margin-left:42.55pt;margin-top:18.75pt;width:41.3pt;height:40.75pt;z-index:251762688;visibility:visible;mso-wrap-style:square;mso-width-percent:0;mso-height-percent:0;mso-wrap-distance-left:9pt;mso-wrap-distance-top:0;mso-wrap-distance-right:9pt;mso-wrap-distance-bottom:0;mso-position-horizontal:absolute;mso-position-horizontal-relative:text;mso-position-vertical:absolute;mso-position-vertical-relative:text;mso-width-percent:0;mso-height-percent:0;mso-width-relative:margin;mso-height-relative:margin;v-text-anchor:middle" o:gfxdata="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" fillcolor="white [3201]" strokecolor="black [3200]" strokeweight="1pt">
+                      <v:stroke joinstyle="miter"/>
+                    </v:shape>
+                  </w:pict>
+                </mc:Fallback>
+              </mc:AlternateContent>
+            </w:r>
+            <w:r>
+              <w:rPr>
+                <w:rFonts w:ascii="Times New Roman" w:hAnsi="Times New Roman" w:cs="Times New Roman"/>
+                <w:noProof/>
+                <w:sz w:val="24"/>
+                <w:szCs w:val="24"/>
+              </w:rPr>
+              <mc:AlternateContent>
+                <mc:Choice Requires="wps">
+                  <w:drawing>
+                    <wp:anchor distT="0" distB="0" distL="114300" distR="114300" simplePos="0" relativeHeight="251763712" behindDoc="0" locked="0" layoutInCell="1" allowOverlap="1" wp14:anchorId="1C41DE04" wp14:editId="39B30BCD">
+                      <wp:simplePos x="0" y="0"/>
+                      <wp:positionH relativeFrom="column">
+                        <wp:posOffset>597271</wp:posOffset>
+                      </wp:positionH>
+                      <wp:positionV relativeFrom="paragraph">
+                        <wp:posOffset>289560</wp:posOffset>
+                      </wp:positionV>
+                      <wp:extent cx="409575" cy="405442"/>
+                      <wp:effectExtent l="0" t="0" r="28575" b="13970"/>
                       <wp:wrapNone/>
                       <wp:docPr id="837800094" name="Flowchart: Connector 837800094"/>
                       <wp:cNvGraphicFramePr/>
@@ -13667,7 +13787,7 @@
                             <wps:spPr>
                               <a:xfrm>
                                 <a:off x="0" y="0"/>
-                                <a:ext cx="409575" cy="438150"/>
+                                <a:ext cx="409575" cy="405442"/>
                               </a:xfrm>
                               <a:prstGeom prst="flowChartConnector">
                                 <a:avLst/>
@@ -13709,87 +13829,7 @@
                 </mc:Choice>
                 <mc:Fallback>
                   <w:pict>
-                    <v:shapetype w14:anchorId="47C31A51" id="_x0000_t120" coordsize="21600,21600" o:spt="120" path="m10800,qx,10800,10800,21600,21600,10800,10800,xe">
-                      <v:path gradientshapeok="t" o:connecttype="custom" o:connectlocs="10800,0;3163,3163;0,10800;3163,18437;10800,21600;18437,18437;21600,10800;18437,3163" textboxrect="3163,3163,18437,18437"/>
-                    </v:shapetype>
-                    <v:shape id="Flowchart: Connector 837800094" o:spid="_x0000_s1026" type="#_x0000_t120" style="position:absolute;margin-left:43.95pt;margin-top:21.85pt;width:32.25pt;height:34.5pt;z-index:251763712;visibility:visible;mso-wrap-style:square;mso-width-percent:0;mso-height-percent:0;mso-wrap-distance-left:9pt;mso-wrap-distance-top:0;mso-wrap-distance-right:9pt;mso-wrap-distance-bottom:0;mso-position-horizontal:absolute;mso-position-horizontal-relative:text;mso-position-vertical:absolute;mso-position-vertical-relative:text;mso-width-percent:0;mso-height-percent:0;mso-width-relative:margin;mso-height-relative:margin;v-text-anchor:middle" o:gfxdata="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" fillcolor="black [3200]" strokecolor="black [1600]" strokeweight="1pt">
-                      <v:stroke joinstyle="miter"/>
-                    </v:shape>
-                  </w:pict>
-                </mc:Fallback>
-              </mc:AlternateContent>
-            </w:r>
-            <w:r>
-              <w:rPr>
-                <w:rFonts w:ascii="Times New Roman" w:hAnsi="Times New Roman" w:cs="Times New Roman"/>
-                <w:noProof/>
-                <w:sz w:val="24"/>
-                <w:szCs w:val="24"/>
-              </w:rPr>
-              <mc:AlternateContent>
-                <mc:Choice Requires="wps">
-                  <w:drawing>
-                    <wp:anchor distT="0" distB="0" distL="114300" distR="114300" simplePos="0" relativeHeight="251762688" behindDoc="0" locked="0" layoutInCell="1" allowOverlap="1" wp14:anchorId="3D59A5D6" wp14:editId="400BA9EF">
-                      <wp:simplePos x="0" y="0"/>
-                      <wp:positionH relativeFrom="column">
-                        <wp:posOffset>511175</wp:posOffset>
-                      </wp:positionH>
-                      <wp:positionV relativeFrom="paragraph">
-                        <wp:posOffset>233680</wp:posOffset>
-                      </wp:positionV>
-                      <wp:extent cx="524510" cy="567055"/>
-                      <wp:effectExtent l="0" t="0" r="27940" b="23495"/>
-                      <wp:wrapNone/>
-                      <wp:docPr id="619596274" name="Flowchart: Connector 619596274"/>
-                      <wp:cNvGraphicFramePr/>
-                      <a:graphic xmlns:a="http://schemas.openxmlformats.org/drawingml/2006/main">
-                        <a:graphicData uri="http://schemas.microsoft.com/office/word/2010/wordprocessingShape">
-                          <wps:wsp>
-                            <wps:cNvSpPr/>
-                            <wps:spPr>
-                              <a:xfrm>
-                                <a:off x="0" y="0"/>
-                                <a:ext cx="524510" cy="567055"/>
-                              </a:xfrm>
-                              <a:prstGeom prst="flowChartConnector">
-                                <a:avLst/>
-                              </a:prstGeom>
-                            </wps:spPr>
-                            <wps:style>
-                              <a:lnRef idx="2">
-                                <a:schemeClr val="dk1"/>
-                              </a:lnRef>
-                              <a:fillRef idx="1">
-                                <a:schemeClr val="lt1"/>
-                              </a:fillRef>
-                              <a:effectRef idx="0">
-                                <a:schemeClr val="dk1"/>
-                              </a:effectRef>
-                              <a:fontRef idx="minor">
-                                <a:schemeClr val="dk1"/>
-                              </a:fontRef>
-                            </wps:style>
-                            <wps:bodyPr rot="0" spcFirstLastPara="0" vertOverflow="overflow" horzOverflow="overflow" vert="horz" wrap="square" lIns="91440" tIns="45720" rIns="91440" bIns="45720" numCol="1" spcCol="0" rtlCol="0" fromWordArt="0" anchor="ctr" anchorCtr="0" forceAA="0" compatLnSpc="1">
-                              <a:prstTxWarp prst="textNoShape">
-                                <a:avLst/>
-                              </a:prstTxWarp>
-                              <a:noAutofit/>
-                            </wps:bodyPr>
-                          </wps:wsp>
-                        </a:graphicData>
-                      </a:graphic>
-                      <wp14:sizeRelH relativeFrom="margin">
-                        <wp14:pctWidth>0</wp14:pctWidth>
-                      </wp14:sizeRelH>
-                      <wp14:sizeRelV relativeFrom="margin">
-                        <wp14:pctHeight>0</wp14:pctHeight>
-                      </wp14:sizeRelV>
-                    </wp:anchor>
-                  </w:drawing>
-                </mc:Choice>
-                <mc:Fallback>
-                  <w:pict>
-                    <v:shape w14:anchorId="27D1F076" id="Flowchart: Connector 619596274" o:spid="_x0000_s1026" type="#_x0000_t120" style="position:absolute;margin-left:40.25pt;margin-top:18.4pt;width:41.3pt;height:44.65pt;z-index:251762688;visibility:visible;mso-wrap-style:square;mso-width-percent:0;mso-height-percent:0;mso-wrap-distance-left:9pt;mso-wrap-distance-top:0;mso-wrap-distance-right:9pt;mso-wrap-distance-bottom:0;mso-position-horizontal:absolute;mso-position-horizontal-relative:text;mso-position-vertical:absolute;mso-position-vertical-relative:text;mso-width-percent:0;mso-height-percent:0;mso-width-relative:margin;mso-height-relative:margin;v-text-anchor:middle" o:gfxdata="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" fillcolor="white [3201]" strokecolor="black [3200]" strokeweight="1pt">
+                    <v:shape w14:anchorId="5F3B16AD" id="Flowchart: Connector 837800094" o:spid="_x0000_s1026" type="#_x0000_t120" style="position:absolute;margin-left:47.05pt;margin-top:22.8pt;width:32.25pt;height:31.9pt;z-index:251763712;visibility:visible;mso-wrap-style:square;mso-width-percent:0;mso-height-percent:0;mso-wrap-distance-left:9pt;mso-wrap-distance-top:0;mso-wrap-distance-right:9pt;mso-wrap-distance-bottom:0;mso-position-horizontal:absolute;mso-position-horizontal-relative:text;mso-position-vertical:absolute;mso-position-vertical-relative:text;mso-width-percent:0;mso-height-percent:0;mso-width-relative:margin;mso-height-relative:margin;v-text-anchor:middle" o:gfxdata="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" fillcolor="black [3200]" strokecolor="black [1600]" strokeweight="1pt">
                       <v:stroke joinstyle="miter"/>
                     </v:shape>
                   </w:pict>
@@ -14049,16 +14089,16 @@
               <mc:AlternateContent>
                 <mc:Choice Requires="wps">
                   <w:drawing>
-                    <wp:anchor distT="0" distB="0" distL="114300" distR="114300" simplePos="0" relativeHeight="251765760" behindDoc="0" locked="0" layoutInCell="1" allowOverlap="1" wp14:anchorId="5E17E188" wp14:editId="55340ECC">
+                    <wp:anchor distT="0" distB="0" distL="114300" distR="114300" simplePos="0" relativeHeight="251765760" behindDoc="0" locked="0" layoutInCell="1" allowOverlap="1" wp14:anchorId="5E17E188" wp14:editId="36F22E39">
                       <wp:simplePos x="0" y="0"/>
                       <wp:positionH relativeFrom="column">
-                        <wp:posOffset>395605</wp:posOffset>
+                        <wp:posOffset>408460</wp:posOffset>
                       </wp:positionH>
                       <wp:positionV relativeFrom="paragraph">
-                        <wp:posOffset>475615</wp:posOffset>
+                        <wp:posOffset>472680</wp:posOffset>
                       </wp:positionV>
-                      <wp:extent cx="840740" cy="20955"/>
-                      <wp:effectExtent l="0" t="0" r="35560" b="36195"/>
+                      <wp:extent cx="832113" cy="0"/>
+                      <wp:effectExtent l="0" t="0" r="0" b="0"/>
                       <wp:wrapNone/>
                       <wp:docPr id="246733422" name="Straight Connector 246733422"/>
                       <wp:cNvGraphicFramePr/>
@@ -14069,7 +14109,7 @@
                             <wps:spPr>
                               <a:xfrm flipV="1">
                                 <a:off x="0" y="0"/>
-                                <a:ext cx="840740" cy="20955"/>
+                                <a:ext cx="832113" cy="0"/>
                               </a:xfrm>
                               <a:prstGeom prst="line">
                                 <a:avLst/>
@@ -14093,12 +14133,18 @@
                           </wps:wsp>
                         </a:graphicData>
                       </a:graphic>
+                      <wp14:sizeRelH relativeFrom="margin">
+                        <wp14:pctWidth>0</wp14:pctWidth>
+                      </wp14:sizeRelH>
+                      <wp14:sizeRelV relativeFrom="margin">
+                        <wp14:pctHeight>0</wp14:pctHeight>
+                      </wp14:sizeRelV>
                     </wp:anchor>
                   </w:drawing>
                 </mc:Choice>
                 <mc:Fallback>
                   <w:pict>
-                    <v:line w14:anchorId="13508DDB" id="Straight Connector 246733422" o:spid="_x0000_s1026" style="position:absolute;flip:y;z-index:251765760;visibility:visible;mso-wrap-style:square;mso-wrap-distance-left:9pt;mso-wrap-distance-top:0;mso-wrap-distance-right:9pt;mso-wrap-distance-bottom:0;mso-position-horizontal:absolute;mso-position-horizontal-relative:text;mso-position-vertical:absolute;mso-position-vertical-relative:text" from="31.15pt,37.45pt" to="97.35pt,39.1pt" o:gfxdata="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" strokecolor="black [3200]" strokeweight=".5pt">
+                    <v:line w14:anchorId="07CA87BC" id="Straight Connector 246733422" o:spid="_x0000_s1026" style="position:absolute;flip:y;z-index:251765760;visibility:visible;mso-wrap-style:square;mso-width-percent:0;mso-height-percent:0;mso-wrap-distance-left:9pt;mso-wrap-distance-top:0;mso-wrap-distance-right:9pt;mso-wrap-distance-bottom:0;mso-position-horizontal:absolute;mso-position-horizontal-relative:text;mso-position-vertical:absolute;mso-position-vertical-relative:text;mso-width-percent:0;mso-height-percent:0;mso-width-relative:margin;mso-height-relative:margin" from="32.15pt,37.2pt" to="97.65pt,37.2pt" o:gfxdata="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" strokecolor="black [3200]" strokeweight=".5pt">
                       <v:stroke joinstyle="miter"/>
                     </v:line>
                   </w:pict>
@@ -14783,6 +14829,7 @@
           <w:sz w:val="24"/>
           <w:szCs w:val="24"/>
         </w:rPr>
+        <w:lastRenderedPageBreak/>
         <w:t>bagaimana</w:t>
       </w:r>
       <w:proofErr w:type="spellEnd"/>
@@ -14900,7 +14947,25 @@
           <w:sz w:val="24"/>
           <w:szCs w:val="24"/>
         </w:rPr>
-        <w:t xml:space="preserve"> lain. Diagram </w:t>
+        <w:t xml:space="preserve"> </w:t>
+      </w:r>
+      <w:proofErr w:type="spellStart"/>
+      <w:r>
+        <w:rPr>
+          <w:rFonts w:ascii="Times New Roman" w:hAnsi="Times New Roman" w:cs="Times New Roman"/>
+          <w:sz w:val="24"/>
+          <w:szCs w:val="24"/>
+        </w:rPr>
+        <w:t>lain</w:t>
+      </w:r>
+      <w:proofErr w:type="spellEnd"/>
+      <w:r>
+        <w:rPr>
+          <w:rFonts w:ascii="Times New Roman" w:hAnsi="Times New Roman" w:cs="Times New Roman"/>
+          <w:sz w:val="24"/>
+          <w:szCs w:val="24"/>
+        </w:rPr>
+        <w:t xml:space="preserve">. Diagram </w:t>
       </w:r>
       <w:proofErr w:type="spellStart"/>
       <w:r>
@@ -15175,7 +15240,6 @@
                 <w:szCs w:val="24"/>
                 <w:lang w:val="en-GB"/>
               </w:rPr>
-              <w:lastRenderedPageBreak/>
               <w:t>No</w:t>
             </w:r>
           </w:p>
@@ -15332,7 +15396,7 @@
                           <pic:cNvPicPr/>
                         </pic:nvPicPr>
                         <pic:blipFill>
-                          <a:blip r:embed="rId10">
+                          <a:blip r:embed="rId9">
                             <a:extLst>
                               <a:ext uri="{28A0092B-C50C-407E-A947-70E740481C1C}">
                                 <a14:useLocalDpi xmlns:a14="http://schemas.microsoft.com/office/drawing/2010/main" val="0"/>
@@ -15549,7 +15613,7 @@
                           <pic:cNvPicPr/>
                         </pic:nvPicPr>
                         <pic:blipFill>
-                          <a:blip r:embed="rId11">
+                          <a:blip r:embed="rId10">
                             <a:extLst>
                               <a:ext uri="{28A0092B-C50C-407E-A947-70E740481C1C}">
                                 <a14:useLocalDpi xmlns:a14="http://schemas.microsoft.com/office/drawing/2010/main" val="0"/>
@@ -15778,7 +15842,7 @@
                           <pic:cNvPicPr/>
                         </pic:nvPicPr>
                         <pic:blipFill>
-                          <a:blip r:embed="rId12">
+                          <a:blip r:embed="rId11">
                             <a:extLst>
                               <a:ext uri="{28A0092B-C50C-407E-A947-70E740481C1C}">
                                 <a14:useLocalDpi xmlns:a14="http://schemas.microsoft.com/office/drawing/2010/main" val="0"/>
@@ -16058,7 +16122,7 @@
                           </pic:cNvPicPr>
                         </pic:nvPicPr>
                         <pic:blipFill rotWithShape="1">
-                          <a:blip r:embed="rId13">
+                          <a:blip r:embed="rId12">
                             <a:extLst>
                               <a:ext uri="{28A0092B-C50C-407E-A947-70E740481C1C}">
                                 <a14:useLocalDpi xmlns:a14="http://schemas.microsoft.com/office/drawing/2010/main" val="0"/>
@@ -16254,7 +16318,7 @@
                           <pic:cNvPicPr/>
                         </pic:nvPicPr>
                         <pic:blipFill rotWithShape="1">
-                          <a:blip r:embed="rId14">
+                          <a:blip r:embed="rId13">
                             <a:extLst>
                               <a:ext uri="{28A0092B-C50C-407E-A947-70E740481C1C}">
                                 <a14:useLocalDpi xmlns:a14="http://schemas.microsoft.com/office/drawing/2010/main" val="0"/>
@@ -16418,7 +16482,7 @@
       </w:tr>
       <w:tr>
         <w:trPr>
-          <w:trHeight w:val="2735"/>
+          <w:trHeight w:val="1790"/>
         </w:trPr>
         <w:tc>
           <w:tcPr>
@@ -16440,6 +16504,7 @@
                 <w:szCs w:val="24"/>
                 <w:lang w:val="en-GB"/>
               </w:rPr>
+              <w:lastRenderedPageBreak/>
               <w:t xml:space="preserve"> 6</w:t>
             </w:r>
           </w:p>
@@ -16465,16 +16530,16 @@
                 <w:szCs w:val="24"/>
               </w:rPr>
               <w:drawing>
-                <wp:anchor distT="0" distB="0" distL="114300" distR="114300" simplePos="0" relativeHeight="251727872" behindDoc="0" locked="0" layoutInCell="1" allowOverlap="1" wp14:anchorId="5D1927D6" wp14:editId="7AB952EF">
+                <wp:anchor distT="0" distB="0" distL="114300" distR="114300" simplePos="0" relativeHeight="251727872" behindDoc="0" locked="0" layoutInCell="1" allowOverlap="1" wp14:anchorId="5D1927D6" wp14:editId="78BE1561">
                   <wp:simplePos x="0" y="0"/>
                   <wp:positionH relativeFrom="page">
-                    <wp:posOffset>271145</wp:posOffset>
+                    <wp:posOffset>249555</wp:posOffset>
                   </wp:positionH>
                   <wp:positionV relativeFrom="paragraph">
-                    <wp:posOffset>262255</wp:posOffset>
+                    <wp:posOffset>114300</wp:posOffset>
                   </wp:positionV>
-                  <wp:extent cx="1057275" cy="1181100"/>
-                  <wp:effectExtent l="0" t="0" r="9525" b="0"/>
+                  <wp:extent cx="1177925" cy="1017905"/>
+                  <wp:effectExtent l="0" t="0" r="3175" b="0"/>
                   <wp:wrapTopAndBottom/>
                   <wp:docPr id="1263633630" name="Picture 33"/>
                   <wp:cNvGraphicFramePr>
@@ -16490,7 +16555,7 @@
                           </pic:cNvPicPr>
                         </pic:nvPicPr>
                         <pic:blipFill rotWithShape="1">
-                          <a:blip r:embed="rId15">
+                          <a:blip r:embed="rId14">
                             <a:extLst>
                               <a:ext uri="{28A0092B-C50C-407E-A947-70E740481C1C}">
                                 <a14:useLocalDpi xmlns:a14="http://schemas.microsoft.com/office/drawing/2010/main" val="0"/>
@@ -16503,7 +16568,7 @@
                         <pic:spPr bwMode="auto">
                           <a:xfrm>
                             <a:off x="0" y="0"/>
-                            <a:ext cx="1057275" cy="1181100"/>
+                            <a:ext cx="1177925" cy="1017905"/>
                           </a:xfrm>
                           <a:prstGeom prst="rect">
                             <a:avLst/>
@@ -17740,16 +17805,16 @@
               <mc:AlternateContent>
                 <mc:Choice Requires="wps">
                   <w:drawing>
-                    <wp:anchor distT="0" distB="0" distL="114300" distR="114300" simplePos="0" relativeHeight="251768832" behindDoc="0" locked="0" layoutInCell="1" allowOverlap="1" wp14:anchorId="076B86C5" wp14:editId="431DDB94">
+                    <wp:anchor distT="0" distB="0" distL="114300" distR="114300" simplePos="0" relativeHeight="251768832" behindDoc="0" locked="0" layoutInCell="1" allowOverlap="1" wp14:anchorId="076B86C5" wp14:editId="283D512D">
                       <wp:simplePos x="0" y="0"/>
                       <wp:positionH relativeFrom="column">
-                        <wp:posOffset>124369</wp:posOffset>
+                        <wp:posOffset>132679</wp:posOffset>
                       </wp:positionH>
                       <wp:positionV relativeFrom="paragraph">
-                        <wp:posOffset>382270</wp:posOffset>
+                        <wp:posOffset>394910</wp:posOffset>
                       </wp:positionV>
-                      <wp:extent cx="767080" cy="10160"/>
-                      <wp:effectExtent l="0" t="0" r="33020" b="27940"/>
+                      <wp:extent cx="758454" cy="0"/>
+                      <wp:effectExtent l="0" t="0" r="0" b="0"/>
                       <wp:wrapNone/>
                       <wp:docPr id="1967615517" name="Straight Connector 1967615517"/>
                       <wp:cNvGraphicFramePr/>
@@ -17760,7 +17825,7 @@
                             <wps:spPr>
                               <a:xfrm>
                                 <a:off x="0" y="0"/>
-                                <a:ext cx="767080" cy="10160"/>
+                                <a:ext cx="758454" cy="0"/>
                               </a:xfrm>
                               <a:prstGeom prst="line">
                                 <a:avLst/>
@@ -17784,12 +17849,18 @@
                           </wps:wsp>
                         </a:graphicData>
                       </a:graphic>
+                      <wp14:sizeRelH relativeFrom="margin">
+                        <wp14:pctWidth>0</wp14:pctWidth>
+                      </wp14:sizeRelH>
+                      <wp14:sizeRelV relativeFrom="margin">
+                        <wp14:pctHeight>0</wp14:pctHeight>
+                      </wp14:sizeRelV>
                     </wp:anchor>
                   </w:drawing>
                 </mc:Choice>
                 <mc:Fallback>
                   <w:pict>
-                    <v:line w14:anchorId="4D230F02" id="Straight Connector 1967615517" o:spid="_x0000_s1026" style="position:absolute;z-index:251768832;visibility:visible;mso-wrap-style:square;mso-wrap-distance-left:9pt;mso-wrap-distance-top:0;mso-wrap-distance-right:9pt;mso-wrap-distance-bottom:0;mso-position-horizontal:absolute;mso-position-horizontal-relative:text;mso-position-vertical:absolute;mso-position-vertical-relative:text" from="9.8pt,30.1pt" to="70.2pt,30.9pt" o:gfxdata="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" strokecolor="black [3200]" strokeweight=".5pt">
+                    <v:line w14:anchorId="4EDD3753" id="Straight Connector 1967615517" o:spid="_x0000_s1026" style="position:absolute;z-index:251768832;visibility:visible;mso-wrap-style:square;mso-width-percent:0;mso-height-percent:0;mso-wrap-distance-left:9pt;mso-wrap-distance-top:0;mso-wrap-distance-right:9pt;mso-wrap-distance-bottom:0;mso-position-horizontal:absolute;mso-position-horizontal-relative:text;mso-position-vertical:absolute;mso-position-vertical-relative:text;mso-width-percent:0;mso-height-percent:0;mso-width-relative:margin;mso-height-relative:margin" from="10.45pt,31.1pt" to="70.15pt,31.1pt" o:gfxdata="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" strokecolor="black [3200]" strokeweight=".5pt">
                       <v:stroke joinstyle="miter"/>
                     </v:line>
                   </w:pict>
@@ -19120,6 +19191,7 @@
                 <w:sz w:val="24"/>
                 <w:szCs w:val="24"/>
               </w:rPr>
+              <w:lastRenderedPageBreak/>
               <w:t>7</w:t>
             </w:r>
           </w:p>

</xml_diff>